<commit_message>
update write up with final conclusion
</commit_message>
<xml_diff>
--- a/Materials_to_be_Graded/writeup.docx
+++ b/Materials_to_be_Graded/writeup.docx
@@ -75,78 +75,24 @@
           <w:sz w:val="20"/>
           <w:szCs w:val="20"/>
         </w:rPr>
-        <w:t xml:space="preserve">When </w:t>
-      </w:r>
-      <w:proofErr w:type="gramStart"/>
-      <w:r>
-        <w:rPr>
-          <w:rFonts w:ascii="Book Antiqua" w:hAnsi="Book Antiqua"/>
-          <w:sz w:val="20"/>
-          <w:szCs w:val="20"/>
-        </w:rPr>
-        <w:t>you’re</w:t>
-      </w:r>
-      <w:proofErr w:type="gramEnd"/>
-      <w:r>
-        <w:rPr>
-          <w:rFonts w:ascii="Book Antiqua" w:hAnsi="Book Antiqua"/>
-          <w:sz w:val="20"/>
-          <w:szCs w:val="20"/>
-        </w:rPr>
-        <w:t xml:space="preserve"> shopping for a house, you don’t just consider the four walls you’ll be purchasing. In effect, </w:t>
-      </w:r>
-      <w:proofErr w:type="gramStart"/>
-      <w:r>
-        <w:rPr>
-          <w:rFonts w:ascii="Book Antiqua" w:hAnsi="Book Antiqua"/>
-          <w:sz w:val="20"/>
-          <w:szCs w:val="20"/>
-        </w:rPr>
-        <w:t>you’re</w:t>
-      </w:r>
-      <w:proofErr w:type="gramEnd"/>
-      <w:r>
-        <w:rPr>
-          <w:rFonts w:ascii="Book Antiqua" w:hAnsi="Book Antiqua"/>
-          <w:sz w:val="20"/>
-          <w:szCs w:val="20"/>
-        </w:rPr>
-        <w:t xml:space="preserve"> buying into an entire community and everything that comes with it– including the schools.</w:t>
-      </w:r>
-    </w:p>
-    <w:p>
-      <w:pPr>
-        <w:rPr>
-          <w:rFonts w:ascii="Book Antiqua" w:hAnsi="Book Antiqua"/>
-          <w:sz w:val="20"/>
-          <w:szCs w:val="20"/>
-        </w:rPr>
-      </w:pPr>
-      <w:r>
-        <w:rPr>
-          <w:rFonts w:ascii="Book Antiqua" w:hAnsi="Book Antiqua"/>
-          <w:sz w:val="20"/>
-          <w:szCs w:val="20"/>
-        </w:rPr>
-        <w:t xml:space="preserve">Through personal experience, we agreed that you </w:t>
-      </w:r>
-      <w:proofErr w:type="gramStart"/>
-      <w:r>
-        <w:rPr>
-          <w:rFonts w:ascii="Book Antiqua" w:hAnsi="Book Antiqua"/>
-          <w:sz w:val="20"/>
-          <w:szCs w:val="20"/>
-        </w:rPr>
-        <w:t>have to</w:t>
-      </w:r>
-      <w:proofErr w:type="gramEnd"/>
-      <w:r>
-        <w:rPr>
-          <w:rFonts w:ascii="Book Antiqua" w:hAnsi="Book Antiqua"/>
-          <w:sz w:val="20"/>
-          <w:szCs w:val="20"/>
-        </w:rPr>
-        <w:t xml:space="preserve"> spend more money on a house if you want a place in a high-rated school zone. But could we prove that personal experience with the data? Is there actually a correlation between property value in a ZIP code and the quality of the schools in that same area? </w:t>
+        <w:t>When you’re shopping for a house, you don’t just consider the four walls you’ll be purchasing. In effect, you’re buying into an entire community and everything that comes with it– including the schools.</w:t>
+      </w:r>
+    </w:p>
+    <w:p>
+      <w:pPr>
+        <w:rPr>
+          <w:rFonts w:ascii="Book Antiqua" w:hAnsi="Book Antiqua"/>
+          <w:sz w:val="20"/>
+          <w:szCs w:val="20"/>
+        </w:rPr>
+      </w:pPr>
+      <w:r>
+        <w:rPr>
+          <w:rFonts w:ascii="Book Antiqua" w:hAnsi="Book Antiqua"/>
+          <w:sz w:val="20"/>
+          <w:szCs w:val="20"/>
+        </w:rPr>
+        <w:t xml:space="preserve">Through personal experience, we agreed that you have to spend more money on a house if you want a place in a high-rated school zone. But could we prove that personal experience with the data? Is there actually a correlation between property value in a ZIP code and the quality of the schools in that same area? </w:t>
       </w:r>
     </w:p>
     <w:p>
@@ -434,7 +380,7 @@
                 <v:stroke joinstyle="miter"/>
                 <v:path gradientshapeok="t" o:connecttype="rect"/>
               </v:shapetype>
-              <v:shape id="Text Box 2" o:spid="_x0000_s1026" type="#_x0000_t202" style="position:absolute;margin-left:402.5pt;margin-top:446pt;width:34.5pt;height:22.5pt;z-index:-251651072;visibility:visible;mso-wrap-style:square;mso-width-percent:0;mso-height-percent:0;mso-wrap-distance-left:9pt;mso-wrap-distance-top:3.6pt;mso-wrap-distance-right:9pt;mso-wrap-distance-bottom:3.6pt;mso-position-horizontal:absolute;mso-position-horizontal-relative:page;mso-position-vertical:absolute;mso-position-vertical-relative:page;mso-width-percent:0;mso-height-percent:0;mso-width-relative:margin;mso-height-relative:margin;v-text-anchor:top" o:gfxdata="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" filled="f" stroked="f">
+              <v:shape id="Text Box 2" o:spid="_x0000_s1026" type="#_x0000_t202" style="position:absolute;margin-left:402.5pt;margin-top:446pt;width:34.5pt;height:22.5pt;z-index:-251651072;visibility:visible;mso-wrap-style:square;mso-width-percent:0;mso-height-percent:0;mso-wrap-distance-left:9pt;mso-wrap-distance-top:3.6pt;mso-wrap-distance-right:9pt;mso-wrap-distance-bottom:3.6pt;mso-position-horizontal:absolute;mso-position-horizontal-relative:page;mso-position-vertical:absolute;mso-position-vertical-relative:page;mso-width-percent:0;mso-height-percent:0;mso-width-relative:margin;mso-height-relative:margin;v-text-anchor:top" o:gfxdata="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" filled="f" stroked="f">
                 <v:textbox>
                   <w:txbxContent>
                     <w:p>
@@ -564,7 +510,7 @@
           </mc:Choice>
           <mc:Fallback>
             <w:pict>
-              <v:shape w14:anchorId="01965504" id="_x0000_s1027" type="#_x0000_t202" style="position:absolute;margin-left:73.5pt;margin-top:710pt;width:464pt;height:30.4pt;z-index:-251653120;visibility:visible;mso-wrap-style:square;mso-width-percent:0;mso-height-percent:200;mso-wrap-distance-left:9pt;mso-wrap-distance-top:3.6pt;mso-wrap-distance-right:9pt;mso-wrap-distance-bottom:3.6pt;mso-position-horizontal:absolute;mso-position-horizontal-relative:page;mso-position-vertical:absolute;mso-position-vertical-relative:page;mso-width-percent:0;mso-height-percent:200;mso-width-relative:margin;mso-height-relative:margin;v-text-anchor:top" o:gfxdata="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" filled="f" stroked="f">
+              <v:shape w14:anchorId="01965504" id="_x0000_s1027" type="#_x0000_t202" style="position:absolute;margin-left:73.5pt;margin-top:710pt;width:464pt;height:30.4pt;z-index:-251653120;visibility:visible;mso-wrap-style:square;mso-width-percent:0;mso-height-percent:200;mso-wrap-distance-left:9pt;mso-wrap-distance-top:3.6pt;mso-wrap-distance-right:9pt;mso-wrap-distance-bottom:3.6pt;mso-position-horizontal:absolute;mso-position-horizontal-relative:page;mso-position-vertical:absolute;mso-position-vertical-relative:page;mso-width-percent:0;mso-height-percent:200;mso-width-relative:margin;mso-height-relative:margin;v-text-anchor:top" o:gfxdata="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" filled="f" stroked="f">
                 <v:textbox style="mso-fit-shape-to-text:t">
                   <w:txbxContent>
                     <w:p>
@@ -741,43 +687,23 @@
           <w:sz w:val="20"/>
           <w:szCs w:val="20"/>
         </w:rPr>
-        <w:t xml:space="preserve"> </w:t>
-      </w:r>
-      <w:proofErr w:type="gramStart"/>
-      <w:r>
-        <w:rPr>
-          <w:rFonts w:ascii="Book Antiqua" w:hAnsi="Book Antiqua"/>
-          <w:sz w:val="20"/>
-          <w:szCs w:val="20"/>
-        </w:rPr>
-        <w:t>That’s</w:t>
-      </w:r>
-      <w:proofErr w:type="gramEnd"/>
-      <w:r>
-        <w:rPr>
-          <w:rFonts w:ascii="Book Antiqua" w:hAnsi="Book Antiqua"/>
-          <w:sz w:val="20"/>
-          <w:szCs w:val="20"/>
-        </w:rPr>
-        <w:t xml:space="preserve"> a $118,520 difference from the average </w:t>
-      </w:r>
-      <w:proofErr w:type="spellStart"/>
-      <w:r>
-        <w:rPr>
-          <w:rFonts w:ascii="Book Antiqua" w:hAnsi="Book Antiqua"/>
-          <w:sz w:val="20"/>
-          <w:szCs w:val="20"/>
-        </w:rPr>
-        <w:t>propety</w:t>
-      </w:r>
-      <w:proofErr w:type="spellEnd"/>
-      <w:r>
-        <w:rPr>
-          <w:rFonts w:ascii="Book Antiqua" w:hAnsi="Book Antiqua"/>
-          <w:sz w:val="20"/>
-          <w:szCs w:val="20"/>
-        </w:rPr>
-        <w:t xml:space="preserve"> value in an area with F rated schools, and a fairly significant difference </w:t>
+        <w:t xml:space="preserve"> That’s a $118,520 difference from the average prope</w:t>
+      </w:r>
+      <w:r>
+        <w:rPr>
+          <w:rFonts w:ascii="Book Antiqua" w:hAnsi="Book Antiqua"/>
+          <w:sz w:val="20"/>
+          <w:szCs w:val="20"/>
+        </w:rPr>
+        <w:t>r</w:t>
+      </w:r>
+      <w:r>
+        <w:rPr>
+          <w:rFonts w:ascii="Book Antiqua" w:hAnsi="Book Antiqua"/>
+          <w:sz w:val="20"/>
+          <w:szCs w:val="20"/>
+        </w:rPr>
+        <w:t xml:space="preserve">ty value in an area with F rated schools, and a fairly significant difference </w:t>
       </w:r>
       <w:r>
         <w:rPr>
@@ -811,7 +737,6 @@
           <w:sz w:val="20"/>
           <w:szCs w:val="20"/>
         </w:rPr>
-        <w:lastRenderedPageBreak/>
         <w:drawing>
           <wp:anchor distT="0" distB="0" distL="114300" distR="114300" simplePos="0" relativeHeight="251659264" behindDoc="0" locked="0" layoutInCell="1" allowOverlap="1" wp14:anchorId="5731A128" wp14:editId="3881BC71">
             <wp:simplePos x="0" y="0"/>
@@ -1041,7 +966,7 @@
           </mc:Choice>
           <mc:Fallback>
             <w:pict>
-              <v:shape w14:anchorId="0D9F3507" id="_x0000_s1028" type="#_x0000_t202" style="position:absolute;margin-left:391.5pt;margin-top:255.3pt;width:34.5pt;height:22.5pt;z-index:-251649024;visibility:visible;mso-wrap-style:square;mso-width-percent:0;mso-height-percent:0;mso-wrap-distance-left:9pt;mso-wrap-distance-top:3.6pt;mso-wrap-distance-right:9pt;mso-wrap-distance-bottom:3.6pt;mso-position-horizontal:absolute;mso-position-horizontal-relative:page;mso-position-vertical:absolute;mso-position-vertical-relative:page;mso-width-percent:0;mso-height-percent:0;mso-width-relative:margin;mso-height-relative:margin;v-text-anchor:top" o:gfxdata="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" filled="f" stroked="f">
+              <v:shape w14:anchorId="0D9F3507" id="_x0000_s1028" type="#_x0000_t202" style="position:absolute;margin-left:391.5pt;margin-top:255.3pt;width:34.5pt;height:22.5pt;z-index:-251649024;visibility:visible;mso-wrap-style:square;mso-width-percent:0;mso-height-percent:0;mso-wrap-distance-left:9pt;mso-wrap-distance-top:3.6pt;mso-wrap-distance-right:9pt;mso-wrap-distance-bottom:3.6pt;mso-position-horizontal:absolute;mso-position-horizontal-relative:page;mso-position-vertical:absolute;mso-position-vertical-relative:page;mso-width-percent:0;mso-height-percent:0;mso-width-relative:margin;mso-height-relative:margin;v-text-anchor:top" o:gfxdata="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" filled="f" stroked="f">
                 <v:textbox>
                   <w:txbxContent>
                     <w:p>
@@ -1192,7 +1117,6 @@
         </w:rPr>
         <w:t>is 0.67 (rounded</w:t>
       </w:r>
-      <w:proofErr w:type="gramStart"/>
       <w:r>
         <w:rPr>
           <w:rFonts w:ascii="Book Antiqua" w:hAnsi="Book Antiqua"/>
@@ -1207,9 +1131,8 @@
           <w:sz w:val="20"/>
           <w:szCs w:val="20"/>
         </w:rPr>
-        <w:t>, and</w:t>
-      </w:r>
-      <w:proofErr w:type="gramEnd"/>
+        <w:t xml:space="preserve"> and</w:t>
+      </w:r>
       <w:r>
         <w:rPr>
           <w:rFonts w:ascii="Book Antiqua" w:hAnsi="Book Antiqua"/>
@@ -1421,7 +1344,7 @@
           </mc:Choice>
           <mc:Fallback>
             <w:pict>
-              <v:shape w14:anchorId="36198205" id="_x0000_s1029" type="#_x0000_t202" style="position:absolute;margin-left:412.8pt;margin-top:666pt;width:464pt;height:30.4pt;z-index:-251643904;visibility:visible;mso-wrap-style:square;mso-width-percent:0;mso-height-percent:200;mso-wrap-distance-left:9pt;mso-wrap-distance-top:3.6pt;mso-wrap-distance-right:9pt;mso-wrap-distance-bottom:3.6pt;mso-position-horizontal:right;mso-position-horizontal-relative:margin;mso-position-vertical:absolute;mso-position-vertical-relative:page;mso-width-percent:0;mso-height-percent:200;mso-width-relative:margin;mso-height-relative:margin;v-text-anchor:top" o:gfxdata="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" filled="f" stroked="f">
+              <v:shape w14:anchorId="36198205" id="_x0000_s1029" type="#_x0000_t202" style="position:absolute;margin-left:412.8pt;margin-top:666pt;width:464pt;height:30.4pt;z-index:-251643904;visibility:visible;mso-wrap-style:square;mso-width-percent:0;mso-height-percent:200;mso-wrap-distance-left:9pt;mso-wrap-distance-top:3.6pt;mso-wrap-distance-right:9pt;mso-wrap-distance-bottom:3.6pt;mso-position-horizontal:right;mso-position-horizontal-relative:margin;mso-position-vertical:absolute;mso-position-vertical-relative:page;mso-width-percent:0;mso-height-percent:200;mso-width-relative:margin;mso-height-relative:margin;v-text-anchor:top" o:gfxdata="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" filled="f" stroked="f">
                 <v:textbox style="mso-fit-shape-to-text:t">
                   <w:txbxContent>
                     <w:p>
@@ -1675,7 +1598,7 @@
           </mc:Choice>
           <mc:Fallback>
             <w:pict>
-              <v:shape w14:anchorId="404A8339" id="_x0000_s1030" type="#_x0000_t202" style="position:absolute;margin-left:394pt;margin-top:447.5pt;width:34.5pt;height:22.5pt;z-index:-251646976;visibility:visible;mso-wrap-style:square;mso-width-percent:0;mso-height-percent:0;mso-wrap-distance-left:9pt;mso-wrap-distance-top:3.6pt;mso-wrap-distance-right:9pt;mso-wrap-distance-bottom:3.6pt;mso-position-horizontal:absolute;mso-position-horizontal-relative:page;mso-position-vertical:absolute;mso-position-vertical-relative:page;mso-width-percent:0;mso-height-percent:0;mso-width-relative:margin;mso-height-relative:margin;v-text-anchor:top" o:gfxdata="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" filled="f" stroked="f">
+              <v:shape w14:anchorId="404A8339" id="_x0000_s1030" type="#_x0000_t202" style="position:absolute;margin-left:394pt;margin-top:447.5pt;width:34.5pt;height:22.5pt;z-index:-251646976;visibility:visible;mso-wrap-style:square;mso-width-percent:0;mso-height-percent:0;mso-wrap-distance-left:9pt;mso-wrap-distance-top:3.6pt;mso-wrap-distance-right:9pt;mso-wrap-distance-bottom:3.6pt;mso-position-horizontal:absolute;mso-position-horizontal-relative:page;mso-position-vertical:absolute;mso-position-vertical-relative:page;mso-width-percent:0;mso-height-percent:0;mso-width-relative:margin;mso-height-relative:margin;v-text-anchor:top" o:gfxdata="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" filled="f" stroked="f">
                 <v:textbox>
                   <w:txbxContent>
                     <w:p>
@@ -1738,25 +1661,7 @@
           <w:sz w:val="20"/>
           <w:szCs w:val="20"/>
         </w:rPr>
-        <w:t xml:space="preserve"> However, according to Figure 4, here do appear to be a few schools with </w:t>
-      </w:r>
-      <w:proofErr w:type="gramStart"/>
-      <w:r>
-        <w:rPr>
-          <w:rFonts w:ascii="Book Antiqua" w:hAnsi="Book Antiqua"/>
-          <w:sz w:val="20"/>
-          <w:szCs w:val="20"/>
-        </w:rPr>
-        <w:t>very high</w:t>
-      </w:r>
-      <w:proofErr w:type="gramEnd"/>
-      <w:r>
-        <w:rPr>
-          <w:rFonts w:ascii="Book Antiqua" w:hAnsi="Book Antiqua"/>
-          <w:sz w:val="20"/>
-          <w:szCs w:val="20"/>
-        </w:rPr>
-        <w:t xml:space="preserve"> percentages of economically disadvantaged students in areas with relatively high average property values ($200k to $250k range).</w:t>
+        <w:t xml:space="preserve"> However, according to Figure 4, here do appear to be a few schools with very high percentages of economically disadvantaged students in areas with relatively high average property values ($200k to $250k range).</w:t>
       </w:r>
     </w:p>
     <w:p>
@@ -1790,7 +1695,6 @@
           <w:sz w:val="20"/>
           <w:szCs w:val="20"/>
         </w:rPr>
-        <w:lastRenderedPageBreak/>
         <w:t xml:space="preserve">The other thing that we wanted to consider and to </w:t>
       </w:r>
       <w:r>
@@ -2209,7 +2113,6 @@
           <w:sz w:val="20"/>
           <w:szCs w:val="20"/>
         </w:rPr>
-        <w:lastRenderedPageBreak/>
         <w:t>Even though there is a similar trend in the crime count between both zip codes, our less diverse zip code (33556) was faring better in the number of crimes</w:t>
       </w:r>
     </w:p>
@@ -2448,7 +2351,6 @@
           <w:b/>
           <w:bCs/>
         </w:rPr>
-        <w:lastRenderedPageBreak/>
         <w:t xml:space="preserve">Is </w:t>
       </w:r>
       <w:r>
@@ -2506,15 +2408,7 @@
           <w:sz w:val="20"/>
           <w:szCs w:val="20"/>
         </w:rPr>
-        <w:t>It is</w:t>
-      </w:r>
-      <w:r>
-        <w:rPr>
-          <w:rFonts w:ascii="Book Antiqua" w:hAnsi="Book Antiqua"/>
-          <w:sz w:val="20"/>
-          <w:szCs w:val="20"/>
-        </w:rPr>
-        <w:t xml:space="preserve"> evident that in neighborhoods with low crime count have higher property values than those with high crime counts.</w:t>
+        <w:t>It is evident that in neighborhoods with low crime count have higher property values than those with high crime counts.</w:t>
       </w:r>
     </w:p>
     <w:p>
@@ -2548,7 +2442,23 @@
           <w:sz w:val="20"/>
           <w:szCs w:val="20"/>
         </w:rPr>
-        <w:t xml:space="preserve">in crime rate, average property value has </w:t>
+        <w:t xml:space="preserve">in crime rate, average property value </w:t>
+      </w:r>
+      <w:r>
+        <w:rPr>
+          <w:rFonts w:ascii="Book Antiqua" w:hAnsi="Book Antiqua"/>
+          <w:sz w:val="20"/>
+          <w:szCs w:val="20"/>
+        </w:rPr>
+        <w:t>was</w:t>
+      </w:r>
+      <w:r>
+        <w:rPr>
+          <w:rFonts w:ascii="Book Antiqua" w:hAnsi="Book Antiqua"/>
+          <w:sz w:val="20"/>
+          <w:szCs w:val="20"/>
+        </w:rPr>
+        <w:t xml:space="preserve"> </w:t>
       </w:r>
       <w:r>
         <w:rPr>
@@ -2620,6 +2530,7 @@
       <w:r>
         <w:rPr>
           <w:rFonts w:ascii="Book Antiqua" w:hAnsi="Book Antiqua"/>
+          <w:noProof/>
           <w:sz w:val="20"/>
           <w:szCs w:val="20"/>
         </w:rPr>
@@ -2672,6 +2583,98 @@
             </a:graphic>
           </wp:inline>
         </w:drawing>
+      </w:r>
+    </w:p>
+    <w:p>
+      <w:pPr>
+        <w:rPr>
+          <w:rFonts w:ascii="Book Antiqua" w:hAnsi="Book Antiqua"/>
+          <w:sz w:val="20"/>
+          <w:szCs w:val="20"/>
+        </w:rPr>
+      </w:pPr>
+    </w:p>
+    <w:p>
+      <w:pPr>
+        <w:rPr>
+          <w:rFonts w:ascii="Book Antiqua" w:hAnsi="Book Antiqua"/>
+          <w:b/>
+          <w:bCs/>
+        </w:rPr>
+      </w:pPr>
+    </w:p>
+    <w:p>
+      <w:pPr>
+        <w:rPr>
+          <w:rFonts w:ascii="Book Antiqua" w:hAnsi="Book Antiqua"/>
+          <w:b/>
+          <w:bCs/>
+        </w:rPr>
+      </w:pPr>
+      <w:r>
+        <w:rPr>
+          <w:rFonts w:ascii="Book Antiqua" w:hAnsi="Book Antiqua"/>
+          <w:b/>
+          <w:bCs/>
+        </w:rPr>
+        <w:t>In conclusion</w:t>
+      </w:r>
+    </w:p>
+    <w:p>
+      <w:pPr>
+        <w:rPr>
+          <w:rFonts w:ascii="Book Antiqua" w:hAnsi="Book Antiqua"/>
+          <w:sz w:val="20"/>
+          <w:szCs w:val="20"/>
+        </w:rPr>
+      </w:pPr>
+      <w:r>
+        <w:rPr>
+          <w:rFonts w:ascii="Book Antiqua" w:hAnsi="Book Antiqua"/>
+          <w:sz w:val="20"/>
+          <w:szCs w:val="20"/>
+        </w:rPr>
+        <w:t xml:space="preserve">There </w:t>
+      </w:r>
+      <w:r>
+        <w:rPr>
+          <w:rFonts w:ascii="Book Antiqua" w:hAnsi="Book Antiqua"/>
+          <w:sz w:val="20"/>
+          <w:szCs w:val="20"/>
+        </w:rPr>
+        <w:t xml:space="preserve">is a correlation between average home values and </w:t>
+      </w:r>
+      <w:r>
+        <w:rPr>
+          <w:rFonts w:ascii="Book Antiqua" w:hAnsi="Book Antiqua"/>
+          <w:sz w:val="20"/>
+          <w:szCs w:val="20"/>
+        </w:rPr>
+        <w:t>school ratings</w:t>
+      </w:r>
+      <w:r>
+        <w:rPr>
+          <w:rFonts w:ascii="Book Antiqua" w:hAnsi="Book Antiqua"/>
+          <w:sz w:val="20"/>
+          <w:szCs w:val="20"/>
+        </w:rPr>
+        <w:t xml:space="preserve"> in the zip code ranges used for this study. </w:t>
+      </w:r>
+      <w:r>
+        <w:rPr>
+          <w:rFonts w:ascii="Book Antiqua" w:hAnsi="Book Antiqua"/>
+          <w:sz w:val="20"/>
+          <w:szCs w:val="20"/>
+        </w:rPr>
+        <w:t xml:space="preserve">We did find that high crime rates in certain neighborhoods within the zip codes used for our study do negatively impact property values. The schools that serve those neighborhoods tend to have lower school ratings than schools that are in neighborhoods with low crime rates and higher property values. We can conclude that school ratings are affected by property values and those property values are affected by the crime rates in those neighborhoods. We do agree that there are more factors that could be taken into consideration </w:t>
+      </w:r>
+      <w:r>
+        <w:rPr>
+          <w:rFonts w:ascii="Book Antiqua" w:hAnsi="Book Antiqua"/>
+          <w:sz w:val="20"/>
+          <w:szCs w:val="20"/>
+        </w:rPr>
+        <w:t xml:space="preserve">to get a full understanding of school ratings. </w:t>
       </w:r>
     </w:p>
     <w:sectPr>
@@ -3234,6 +3237,7 @@
   <w:style w:type="character" w:default="1" w:styleId="DefaultParagraphFont">
     <w:name w:val="Default Paragraph Font"/>
     <w:uiPriority w:val="1"/>
+    <w:semiHidden/>
     <w:unhideWhenUsed/>
   </w:style>
   <w:style w:type="table" w:default="1" w:styleId="TableNormal">

</xml_diff>